<commit_message>
Updating for October 2024 LTO analyses
</commit_message>
<xml_diff>
--- a/springRunDSM-Main/Scripts/Creating-tables-in-Word-BA.docx
+++ b/springRunDSM-Main/Scripts/Creating-tables-in-Word-BA.docx
@@ -57,7 +57,7 @@
         <w:pStyle w:val="Date"/>
       </w:pPr>
       <w:r>
-        <w:t xml:space="preserve">2023-11-07</w:t>
+        <w:t xml:space="preserve">2024-09-24</w:t>
       </w:r>
     </w:p>
     <w:bookmarkStart w:id="20" w:name="section"/>
@@ -99,7 +99,7 @@
         </w:rPr>
         <w:t xml:space="preserve">Table </w:t>
       </w:r>
-      <w:bookmarkStart w:id="46774776-0495-48e8-80da-a70d185c7857" w:name="TableBA1"/>
+      <w:bookmarkStart w:id="910d2e42-a860-4c5c-bc12-3f2510dc3e94" w:name="TableBA1"/>
       <w:r xmlns:w14="http://schemas.microsoft.com/office/word/2010/wordml">
         <w:rPr>
           <w:rFonts/>
@@ -121,7 +121,7 @@
         </w:rPr>
         <w:fldChar w:fldCharType="end" w:dirty="true"/>
       </w:r>
-      <w:bookmarkEnd w:id="46774776-0495-48e8-80da-a70d185c7857"/>
+      <w:bookmarkEnd w:id="910d2e42-a860-4c5c-bc12-3f2510dc3e94"/>
       <w:r>
         <w:rPr>
           <w:rFonts/>
@@ -1887,7 +1887,7 @@
         </w:rPr>
         <w:t xml:space="preserve">Table </w:t>
       </w:r>
-      <w:bookmarkStart w:id="ec50d0e5-81a1-499d-bf74-7719137bd616" w:name="TableBA2"/>
+      <w:bookmarkStart w:id="9bbaf997-e80b-4c84-ada6-9897d6832b30" w:name="TableBA2"/>
       <w:r xmlns:w14="http://schemas.microsoft.com/office/word/2010/wordml">
         <w:rPr>
           <w:rFonts/>
@@ -1909,7 +1909,7 @@
         </w:rPr>
         <w:fldChar w:fldCharType="end" w:dirty="true"/>
       </w:r>
-      <w:bookmarkEnd w:id="ec50d0e5-81a1-499d-bf74-7719137bd616"/>
+      <w:bookmarkEnd w:id="9bbaf997-e80b-4c84-ada6-9897d6832b30"/>
       <w:r>
         <w:rPr>
           <w:rFonts/>
@@ -3676,7 +3676,7 @@
         </w:rPr>
         <w:t xml:space="preserve">Table </w:t>
       </w:r>
-      <w:bookmarkStart w:id="439dfcf8-cdbb-4f2a-96b3-e1bb9ba5faef" w:name="TableBA3"/>
+      <w:bookmarkStart w:id="a0de5b94-67d8-442f-bec4-98fc621568e3" w:name="TableBA3"/>
       <w:r xmlns:w14="http://schemas.microsoft.com/office/word/2010/wordml">
         <w:rPr>
           <w:rFonts/>
@@ -3698,7 +3698,7 @@
         </w:rPr>
         <w:fldChar w:fldCharType="end" w:dirty="true"/>
       </w:r>
-      <w:bookmarkEnd w:id="439dfcf8-cdbb-4f2a-96b3-e1bb9ba5faef"/>
+      <w:bookmarkEnd w:id="a0de5b94-67d8-442f-bec4-98fc621568e3"/>
       <w:r>
         <w:rPr>
           <w:rFonts/>
@@ -4235,7 +4235,7 @@
         </w:rPr>
         <w:t xml:space="preserve">Table </w:t>
       </w:r>
-      <w:bookmarkStart w:id="487b1f4c-830c-4e73-83d8-3ad7cf294f5a" w:name="TableBA4"/>
+      <w:bookmarkStart w:id="c0de0f71-5bb4-474c-b79f-9df9f994b42d" w:name="TableBA4"/>
       <w:r xmlns:w14="http://schemas.microsoft.com/office/word/2010/wordml">
         <w:rPr>
           <w:rFonts/>
@@ -4257,7 +4257,7 @@
         </w:rPr>
         <w:fldChar w:fldCharType="end" w:dirty="true"/>
       </w:r>
-      <w:bookmarkEnd w:id="487b1f4c-830c-4e73-83d8-3ad7cf294f5a"/>
+      <w:bookmarkEnd w:id="c0de0f71-5bb4-474c-b79f-9df9f994b42d"/>
       <w:r>
         <w:rPr>
           <w:rFonts/>
@@ -4477,7 +4477,7 @@
         </w:rPr>
         <w:t xml:space="preserve">Table </w:t>
       </w:r>
-      <w:bookmarkStart w:id="cc6b2f97-80f5-45ec-8a74-0ef18f556843" w:name="TableBA5"/>
+      <w:bookmarkStart w:id="e23d31c2-0ac2-4b41-a5b1-e319c90900d5" w:name="TableBA5"/>
       <w:r xmlns:w14="http://schemas.microsoft.com/office/word/2010/wordml">
         <w:rPr>
           <w:rFonts/>
@@ -4499,7 +4499,7 @@
         </w:rPr>
         <w:fldChar w:fldCharType="end" w:dirty="true"/>
       </w:r>
-      <w:bookmarkEnd w:id="cc6b2f97-80f5-45ec-8a74-0ef18f556843"/>
+      <w:bookmarkEnd w:id="e23d31c2-0ac2-4b41-a5b1-e319c90900d5"/>
       <w:r>
         <w:rPr>
           <w:rFonts/>
@@ -7855,7 +7855,7 @@
         </w:rPr>
         <w:t xml:space="preserve">Table </w:t>
       </w:r>
-      <w:bookmarkStart w:id="9e93d3c2-0e3d-4658-bb2c-bdf8c66a68e5" w:name="TableBA6"/>
+      <w:bookmarkStart w:id="dc837af0-e44e-4331-9a08-a70091078589" w:name="TableBA6"/>
       <w:r xmlns:w14="http://schemas.microsoft.com/office/word/2010/wordml">
         <w:rPr>
           <w:rFonts/>
@@ -7877,7 +7877,7 @@
         </w:rPr>
         <w:fldChar w:fldCharType="end" w:dirty="true"/>
       </w:r>
-      <w:bookmarkEnd w:id="9e93d3c2-0e3d-4658-bb2c-bdf8c66a68e5"/>
+      <w:bookmarkEnd w:id="dc837af0-e44e-4331-9a08-a70091078589"/>
       <w:r>
         <w:rPr>
           <w:rFonts/>
@@ -11234,7 +11234,7 @@
         </w:rPr>
         <w:t xml:space="preserve">Table </w:t>
       </w:r>
-      <w:bookmarkStart w:id="d97213b5-ae35-4dce-bacf-16952fc566dc" w:name="TableBA7"/>
+      <w:bookmarkStart w:id="8f9fd596-2363-48c4-aee9-889fb87e582d" w:name="TableBA7"/>
       <w:r xmlns:w14="http://schemas.microsoft.com/office/word/2010/wordml">
         <w:rPr>
           <w:rFonts/>
@@ -11256,7 +11256,7 @@
         </w:rPr>
         <w:fldChar w:fldCharType="end" w:dirty="true"/>
       </w:r>
-      <w:bookmarkEnd w:id="d97213b5-ae35-4dce-bacf-16952fc566dc"/>
+      <w:bookmarkEnd w:id="8f9fd596-2363-48c4-aee9-889fb87e582d"/>
       <w:r>
         <w:rPr>
           <w:rFonts/>
@@ -14613,7 +14613,7 @@
         </w:rPr>
         <w:t xml:space="preserve">Table </w:t>
       </w:r>
-      <w:bookmarkStart w:id="e8ddf60f-17d1-4d16-89b1-7d656f9337df" w:name="TableBA8"/>
+      <w:bookmarkStart w:id="2e6c871a-078d-4326-8cbb-82d067fba775" w:name="TableBA8"/>
       <w:r xmlns:w14="http://schemas.microsoft.com/office/word/2010/wordml">
         <w:rPr>
           <w:rFonts/>
@@ -14635,7 +14635,7 @@
         </w:rPr>
         <w:fldChar w:fldCharType="end" w:dirty="true"/>
       </w:r>
-      <w:bookmarkEnd w:id="e8ddf60f-17d1-4d16-89b1-7d656f9337df"/>
+      <w:bookmarkEnd w:id="2e6c871a-078d-4326-8cbb-82d067fba775"/>
       <w:r>
         <w:rPr>
           <w:rFonts/>
@@ -17992,7 +17992,7 @@
         </w:rPr>
         <w:t xml:space="preserve">Table </w:t>
       </w:r>
-      <w:bookmarkStart w:id="b0b560af-e136-4249-b1ed-b01c104bbbd5" w:name="TableBA9"/>
+      <w:bookmarkStart w:id="fccc2b97-4d00-4809-a215-f62d35442468" w:name="TableBA9"/>
       <w:r xmlns:w14="http://schemas.microsoft.com/office/word/2010/wordml">
         <w:rPr>
           <w:rFonts/>
@@ -18014,7 +18014,7 @@
         </w:rPr>
         <w:fldChar w:fldCharType="end" w:dirty="true"/>
       </w:r>
-      <w:bookmarkEnd w:id="b0b560af-e136-4249-b1ed-b01c104bbbd5"/>
+      <w:bookmarkEnd w:id="fccc2b97-4d00-4809-a215-f62d35442468"/>
       <w:r>
         <w:rPr>
           <w:rFonts/>
@@ -21371,7 +21371,7 @@
         </w:rPr>
         <w:t xml:space="preserve">Table </w:t>
       </w:r>
-      <w:bookmarkStart w:id="1f3f9366-3ad5-4493-8b9e-c35f21652392" w:name="TableBA10"/>
+      <w:bookmarkStart w:id="61c615c9-0a2b-49e4-ba44-22625e3638fe" w:name="TableBA10"/>
       <w:r xmlns:w14="http://schemas.microsoft.com/office/word/2010/wordml">
         <w:rPr>
           <w:rFonts/>
@@ -21393,7 +21393,7 @@
         </w:rPr>
         <w:fldChar w:fldCharType="end" w:dirty="true"/>
       </w:r>
-      <w:bookmarkEnd w:id="1f3f9366-3ad5-4493-8b9e-c35f21652392"/>
+      <w:bookmarkEnd w:id="61c615c9-0a2b-49e4-ba44-22625e3638fe"/>
       <w:r>
         <w:rPr>
           <w:rFonts/>
@@ -25738,7 +25738,7 @@
     <w:name w:val="ConstantTok"/>
     <w:basedOn w:val="VerbatimChar"/>
     <w:rPr>
-      <w:color w:val="000000"/>
+      <w:color w:val="8f5902"/>
       <w:shd w:val="clear" w:fill="f8f8f8"/>
     </w:rPr>
   </w:style>
@@ -25754,8 +25754,9 @@
     <w:name w:val="SpecialCharTok"/>
     <w:basedOn w:val="VerbatimChar"/>
     <w:rPr>
-      <w:color w:val="000000"/>
+      <w:color w:val="ce5c00"/>
       <w:shd w:val="clear" w:fill="f8f8f8"/>
+      <w:b/>
     </w:rPr>
   </w:style>
   <w:style w:type="character" w:customStyle="1" w:styleId="StringTok">
@@ -25840,8 +25841,9 @@
     <w:name w:val="FunctionTok"/>
     <w:basedOn w:val="VerbatimChar"/>
     <w:rPr>
-      <w:color w:val="000000"/>
+      <w:color w:val="204a87"/>
       <w:shd w:val="clear" w:fill="f8f8f8"/>
+      <w:b/>
     </w:rPr>
   </w:style>
   <w:style w:type="character" w:customStyle="1" w:styleId="VariableTok">
@@ -25897,7 +25899,7 @@
     <w:name w:val="AttributeTok"/>
     <w:basedOn w:val="VerbatimChar"/>
     <w:rPr>
-      <w:color w:val="c4a000"/>
+      <w:color w:val="204a87"/>
       <w:shd w:val="clear" w:fill="f8f8f8"/>
     </w:rPr>
   </w:style>

</xml_diff>